<commit_message>
Remove 'Roaming' from path in readme
%appdata% is C:\Users\USERNAME\AppData\Roaming
Therefore no need for \%appdata%\Roaming
</commit_message>
<xml_diff>
--- a/_docs/README.docx
+++ b/_docs/README.docx
@@ -348,8 +348,14 @@
           <w:sz w:val="22"/>
           <w:szCs w:val="22"/>
         </w:rPr>
-        <w:t xml:space="preserve">This </w:t>
-      </w:r>
+        <w:t>This package is for use on the VATSIM Network only and should never be adopted for real world use.</w:t>
+      </w:r>
+    </w:p>
+    <w:p>
+      <w:pPr>
+        <w:pStyle w:val="NormalWeb"/>
+        <w:spacing w:before="0" w:beforeAutospacing="0" w:after="160" w:afterAutospacing="0"/>
+      </w:pPr>
       <w:r>
         <w:rPr>
           <w:rFonts w:ascii="Calibri" w:hAnsi="Calibri" w:cs="Calibri"/>
@@ -357,7 +363,7 @@
           <w:sz w:val="22"/>
           <w:szCs w:val="22"/>
         </w:rPr>
-        <w:t>package</w:t>
+        <w:t>The information published by VATSIM UK within this document</w:t>
       </w:r>
       <w:r>
         <w:rPr>
@@ -366,14 +372,8 @@
           <w:sz w:val="22"/>
           <w:szCs w:val="22"/>
         </w:rPr>
-        <w:t xml:space="preserve"> is for use on the VATSIM Network only and should never be adopted for real world use.</w:t>
-      </w:r>
-    </w:p>
-    <w:p>
-      <w:pPr>
-        <w:pStyle w:val="NormalWeb"/>
-        <w:spacing w:before="0" w:beforeAutospacing="0" w:after="160" w:afterAutospacing="0"/>
-      </w:pPr>
+        <w:t>/package</w:t>
+      </w:r>
       <w:r>
         <w:rPr>
           <w:rFonts w:ascii="Calibri" w:hAnsi="Calibri" w:cs="Calibri"/>
@@ -381,54 +381,7 @@
           <w:sz w:val="22"/>
           <w:szCs w:val="22"/>
         </w:rPr>
-        <w:t>The information published by VATSIM UK within this document</w:t>
-      </w:r>
-      <w:r>
-        <w:rPr>
-          <w:rFonts w:ascii="Calibri" w:hAnsi="Calibri" w:cs="Calibri"/>
-          <w:color w:val="000000"/>
-          <w:sz w:val="22"/>
-          <w:szCs w:val="22"/>
-        </w:rPr>
-        <w:t>/package</w:t>
-      </w:r>
-      <w:r>
-        <w:rPr>
-          <w:rFonts w:ascii="Calibri" w:hAnsi="Calibri" w:cs="Calibri"/>
-          <w:color w:val="000000"/>
-          <w:sz w:val="22"/>
-          <w:szCs w:val="22"/>
-        </w:rPr>
-        <w:t xml:space="preserve"> is made available without warranty of any kind; the Organisation accepts no responsibility or liability whether direct or indirect, as to the currency, </w:t>
-      </w:r>
-      <w:proofErr w:type="gramStart"/>
-      <w:r>
-        <w:rPr>
-          <w:rFonts w:ascii="Calibri" w:hAnsi="Calibri" w:cs="Calibri"/>
-          <w:color w:val="000000"/>
-          <w:sz w:val="22"/>
-          <w:szCs w:val="22"/>
-        </w:rPr>
-        <w:t>accuracy</w:t>
-      </w:r>
-      <w:proofErr w:type="gramEnd"/>
-      <w:r>
-        <w:rPr>
-          <w:rFonts w:ascii="Calibri" w:hAnsi="Calibri" w:cs="Calibri"/>
-          <w:color w:val="000000"/>
-          <w:sz w:val="22"/>
-          <w:szCs w:val="22"/>
-        </w:rPr>
-        <w:t xml:space="preserve"> or quality of the information, nor for any consequence of its use.</w:t>
-      </w:r>
-      <w:r>
-        <w:rPr>
-          <w:rFonts w:ascii="Calibri" w:hAnsi="Calibri" w:cs="Calibri"/>
-          <w:color w:val="000000"/>
-          <w:sz w:val="22"/>
-          <w:szCs w:val="22"/>
-        </w:rPr>
-        <w:t xml:space="preserve"> This package is open source software, subject to the licence details available on the </w:t>
+        <w:t xml:space="preserve"> is made available without warranty of any kind; the Organisation accepts no responsibility or liability whether direct or indirect, as to the currency, accuracy or quality of the information, nor for any consequence of its use. This package is open source software, subject to the licence details available on the </w:t>
       </w:r>
       <w:hyperlink r:id="rId9" w:history="1">
         <w:r>
@@ -620,9 +573,6 @@
       <w:r>
         <w:t>%\</w:t>
       </w:r>
-      <w:r>
-        <w:t>Roaming\</w:t>
-      </w:r>
       <w:proofErr w:type="spellStart"/>
       <w:r>
         <w:t>EuroScope</w:t>
@@ -660,6 +610,7 @@
         <w:rPr>
           <w:noProof/>
         </w:rPr>
+        <w:lastRenderedPageBreak/>
         <w:drawing>
           <wp:inline distT="0" distB="0" distL="0" distR="0" wp14:anchorId="1CE10514" wp14:editId="7D767D2B">
             <wp:extent cx="1897953" cy="2962275"/>
@@ -760,7 +711,6 @@
           <w:sz w:val="40"/>
           <w:szCs w:val="40"/>
         </w:rPr>
-        <w:lastRenderedPageBreak/>
         <w:t>EuroScope</w:t>
       </w:r>
       <w:proofErr w:type="spellEnd"/>
@@ -1055,9 +1005,6 @@
       <w:r>
         <w:t>%\</w:t>
       </w:r>
-      <w:r>
-        <w:t>Roaming\</w:t>
-      </w:r>
       <w:proofErr w:type="spellStart"/>
       <w:r>
         <w:t>EuroScope</w:t>
@@ -1084,9 +1031,6 @@
       <w:r>
         <w:t>%\</w:t>
       </w:r>
-      <w:r>
-        <w:t>Roaming\</w:t>
-      </w:r>
       <w:proofErr w:type="spellStart"/>
       <w:r>
         <w:t>EuroScope</w:t>
@@ -1109,6 +1053,7 @@
     </w:p>
     <w:p>
       <w:r>
+        <w:lastRenderedPageBreak/>
         <w:t>Do not create any intermediate directories as again, this will cause problems when loading the desired profile.</w:t>
       </w:r>
     </w:p>
@@ -1262,17 +1207,8 @@
                                 <w:i/>
                                 <w:lang w:val="en-US"/>
                               </w:rPr>
-                              <w:t xml:space="preserve"> stores passwords as plain text. Do not share profiles containing your VATSIM </w:t>
+                              <w:t xml:space="preserve"> stores passwords as plain text. Do not share profiles containing your VATSIM password</w:t>
                             </w:r>
-                            <w:proofErr w:type="gramStart"/>
-                            <w:r>
-                              <w:rPr>
-                                <w:i/>
-                                <w:lang w:val="en-US"/>
-                              </w:rPr>
-                              <w:t>password</w:t>
-                            </w:r>
-                            <w:proofErr w:type="gramEnd"/>
                           </w:p>
                         </w:txbxContent>
                       </wps:txbx>
@@ -1331,17 +1267,8 @@
                           <w:i/>
                           <w:lang w:val="en-US"/>
                         </w:rPr>
-                        <w:t xml:space="preserve"> stores passwords as plain text. Do not share profiles containing your VATSIM </w:t>
+                        <w:t xml:space="preserve"> stores passwords as plain text. Do not share profiles containing your VATSIM password</w:t>
                       </w:r>
-                      <w:proofErr w:type="gramStart"/>
-                      <w:r>
-                        <w:rPr>
-                          <w:i/>
-                          <w:lang w:val="en-US"/>
-                        </w:rPr>
-                        <w:t>password</w:t>
-                      </w:r>
-                      <w:proofErr w:type="gramEnd"/>
                     </w:p>
                   </w:txbxContent>
                 </v:textbox>
@@ -1369,7 +1296,6 @@
           <w:sz w:val="40"/>
           <w:szCs w:val="40"/>
         </w:rPr>
-        <w:lastRenderedPageBreak/>
         <w:t xml:space="preserve">Loading Up </w:t>
       </w:r>
     </w:p>
@@ -1443,15 +1369,7 @@
     </w:p>
     <w:p>
       <w:r>
-        <w:t>Most profiles in this pack (</w:t>
-      </w:r>
-      <w:proofErr w:type="gramStart"/>
-      <w:r>
-        <w:t>with the exception of</w:t>
-      </w:r>
-      <w:proofErr w:type="gramEnd"/>
-      <w:r>
-        <w:t xml:space="preserve"> those only containing one SMR/ATM e.g. ‘Gatwick SMR’), utilise multiple ASRs that you can switch between. These are accessed by pressing the ‘F1’ key, followed by a number key (1-9). The number associated will determine which view is loaded. </w:t>
+        <w:t xml:space="preserve">Most profiles in this pack (with the exception of those only containing one SMR/ATM e.g. ‘Gatwick SMR’), utilise multiple ASRs that you can switch between. These are accessed by pressing the ‘F1’ key, followed by a number key (1-9). The number associated will determine which view is loaded. </w:t>
       </w:r>
     </w:p>
     <w:p>
@@ -1478,16 +1396,8 @@
         <w:rPr>
           <w:color w:val="000000"/>
         </w:rPr>
-        <w:t xml:space="preserve">Radar, no fixes or </w:t>
-      </w:r>
-      <w:proofErr w:type="gramStart"/>
-      <w:r>
-        <w:rPr>
-          <w:color w:val="000000"/>
-        </w:rPr>
-        <w:t>labels</w:t>
-      </w:r>
-      <w:proofErr w:type="gramEnd"/>
+        <w:t>Radar, no fixes or labels</w:t>
+      </w:r>
     </w:p>
     <w:p>
       <w:pPr>
@@ -1508,21 +1418,7 @@
         <w:rPr>
           <w:color w:val="000000"/>
         </w:rPr>
-        <w:t xml:space="preserve">Radar, fixes displayed, no </w:t>
-      </w:r>
-      <w:proofErr w:type="gramStart"/>
-      <w:r>
-        <w:rPr>
-          <w:color w:val="000000"/>
-        </w:rPr>
-        <w:t>labels</w:t>
-      </w:r>
-      <w:proofErr w:type="gramEnd"/>
-      <w:r>
-        <w:rPr>
-          <w:color w:val="000000"/>
-        </w:rPr>
-        <w:t xml:space="preserve"> </w:t>
+        <w:t xml:space="preserve">Radar, fixes displayed, no labels </w:t>
       </w:r>
     </w:p>
     <w:p>
@@ -1544,21 +1440,7 @@
         <w:rPr>
           <w:color w:val="000000"/>
         </w:rPr>
-        <w:t xml:space="preserve">Radar, fixes displayed, airspace bases </w:t>
-      </w:r>
-      <w:proofErr w:type="gramStart"/>
-      <w:r>
-        <w:rPr>
-          <w:color w:val="000000"/>
-        </w:rPr>
-        <w:t>displayed</w:t>
-      </w:r>
-      <w:proofErr w:type="gramEnd"/>
-      <w:r>
-        <w:rPr>
-          <w:color w:val="000000"/>
-        </w:rPr>
-        <w:t xml:space="preserve"> </w:t>
+        <w:t xml:space="preserve">Radar, fixes displayed, airspace bases displayed </w:t>
       </w:r>
     </w:p>
     <w:p>
@@ -1580,21 +1462,7 @@
         <w:rPr>
           <w:color w:val="000000"/>
         </w:rPr>
-        <w:t xml:space="preserve">Radar, fixes displayed, fix names </w:t>
-      </w:r>
-      <w:proofErr w:type="gramStart"/>
-      <w:r>
-        <w:rPr>
-          <w:color w:val="000000"/>
-        </w:rPr>
-        <w:t>displayed</w:t>
-      </w:r>
-      <w:proofErr w:type="gramEnd"/>
-      <w:r>
-        <w:rPr>
-          <w:color w:val="000000"/>
-        </w:rPr>
-        <w:t xml:space="preserve"> </w:t>
+        <w:t xml:space="preserve">Radar, fixes displayed, fix names displayed </w:t>
       </w:r>
     </w:p>
     <w:p>
@@ -1826,6 +1694,7 @@
           <w:sz w:val="40"/>
           <w:szCs w:val="40"/>
         </w:rPr>
+        <w:lastRenderedPageBreak/>
         <w:t xml:space="preserve">Tags </w:t>
       </w:r>
     </w:p>
@@ -1907,7 +1776,6 @@
           <w:sz w:val="40"/>
           <w:szCs w:val="40"/>
         </w:rPr>
-        <w:lastRenderedPageBreak/>
         <w:t xml:space="preserve">Alias File </w:t>
       </w:r>
     </w:p>
@@ -2018,21 +1886,7 @@
         <w:rPr>
           <w:color w:val="000000"/>
         </w:rPr>
-        <w:t xml:space="preserve"> - a clearance based on the ES </w:t>
-      </w:r>
-      <w:proofErr w:type="gramStart"/>
-      <w:r>
-        <w:rPr>
-          <w:color w:val="000000"/>
-        </w:rPr>
-        <w:t>information</w:t>
-      </w:r>
-      <w:proofErr w:type="gramEnd"/>
-      <w:r>
-        <w:rPr>
-          <w:color w:val="000000"/>
-        </w:rPr>
-        <w:t xml:space="preserve"> </w:t>
+        <w:t xml:space="preserve"> - a clearance based on the ES information </w:t>
       </w:r>
     </w:p>
     <w:p>

</xml_diff>